<commit_message>
:books: Documentação corrigida Task087
</commit_message>
<xml_diff>
--- a/Documents/Documents/Sprint_07_Task087_Desenvolver_a_API_para_Company.docx
+++ b/Documents/Documents/Sprint_07_Task087_Desenvolver_a_API_para_Company.docx
@@ -195,16 +195,23 @@
           <w:p>
             <w:pPr>
               <w:rPr>
-                <w:b/>
-                <w:bCs/>
+                <w:b w:val="1"/>
+                <w:bCs w:val="1"/>
               </w:rPr>
             </w:pPr>
             <w:r>
               <w:rPr>
-                <w:b/>
-                <w:bCs/>
+                <w:b w:val="1"/>
+                <w:bCs w:val="1"/>
               </w:rPr>
               <w:t>Final Date:</w:t>
+            </w:r>
+            <w:r>
+              <w:rPr>
+                <w:b w:val="1"/>
+                <w:bCs w:val="1"/>
+              </w:rPr>
+              <w:t xml:space="preserve"> 10/06/2025</w:t>
             </w:r>
           </w:p>
         </w:tc>
@@ -256,6 +263,21 @@
           <w:p>
             <w:r>
               <w:rPr/>
+              <w:t>Edson Pereira De Carvalho</w:t>
+            </w:r>
+          </w:p>
+        </w:tc>
+      </w:tr>
+      <w:tr>
+        <w:tc>
+          <w:tcPr>
+            <w:tcW w:w="10201" w:type="dxa"/>
+            <w:gridSpan w:val="4"/>
+            <w:tcMar/>
+          </w:tcPr>
+          <w:p>
+            <w:r>
+              <w:rPr/>
               <w:t>Franciane Ramos Franco</w:t>
             </w:r>
           </w:p>
@@ -268,7 +290,12 @@
             <w:gridSpan w:val="4"/>
             <w:tcMar/>
           </w:tcPr>
-          <w:p/>
+          <w:p>
+            <w:r>
+              <w:rPr/>
+              <w:t>Marco Antônio Masson</w:t>
+            </w:r>
+          </w:p>
         </w:tc>
       </w:tr>
       <w:tr>
@@ -278,27 +305,54 @@
             <w:gridSpan w:val="4"/>
             <w:tcMar/>
           </w:tcPr>
-          <w:p/>
+          <w:p>
+            <w:r>
+              <w:rPr/>
+              <w:t>Renato Dos Santos Filhos</w:t>
+            </w:r>
+          </w:p>
         </w:tc>
       </w:tr>
       <w:tr>
+        <w:trPr>
+          <w:trHeight w:val="300"/>
+        </w:trPr>
         <w:tc>
           <w:tcPr>
             <w:tcW w:w="10201" w:type="dxa"/>
             <w:gridSpan w:val="4"/>
             <w:tcMar/>
           </w:tcPr>
-          <w:p/>
+          <w:p>
+            <w:pPr>
+              <w:pStyle w:val="Normal"/>
+            </w:pPr>
+            <w:r>
+              <w:rPr/>
+              <w:t>Rodrigo Yoshida Lombezzi</w:t>
+            </w:r>
+          </w:p>
         </w:tc>
       </w:tr>
       <w:tr>
+        <w:trPr>
+          <w:trHeight w:val="300"/>
+        </w:trPr>
         <w:tc>
           <w:tcPr>
             <w:tcW w:w="10201" w:type="dxa"/>
             <w:gridSpan w:val="4"/>
             <w:tcMar/>
           </w:tcPr>
-          <w:p/>
+          <w:p>
+            <w:pPr>
+              <w:pStyle w:val="Normal"/>
+            </w:pPr>
+            <w:r>
+              <w:rPr/>
+              <w:t>Vinícius Lúcio Marcolino Da Silva</w:t>
+            </w:r>
+          </w:p>
         </w:tc>
       </w:tr>
     </w:tbl>
@@ -410,11 +464,15 @@
           <w:p>
             <w:r>
               <w:rPr/>
-              <w:t>Desevolver</w:t>
+              <w:t>Desenvolver</w:t>
             </w:r>
             <w:r>
               <w:rPr/>
-              <w:t xml:space="preserve"> API Company</w:t>
+              <w:t xml:space="preserve"> API </w:t>
+            </w:r>
+            <w:r>
+              <w:rPr/>
+              <w:t>Company</w:t>
             </w:r>
           </w:p>
         </w:tc>
@@ -438,7 +496,11 @@
           <w:p>
             <w:r>
               <w:rPr/>
-              <w:t>06/06/2025</w:t>
+              <w:t>10</w:t>
+            </w:r>
+            <w:r>
+              <w:rPr/>
+              <w:t>/06/2025</w:t>
             </w:r>
           </w:p>
         </w:tc>
@@ -695,11 +757,11 @@
           <w:p>
             <w:r>
               <w:rPr/>
-              <w:t>Define</w:t>
+              <w:t>Definir</w:t>
             </w:r>
             <w:r>
               <w:rPr/>
-              <w:t xml:space="preserve">ir </w:t>
+              <w:t xml:space="preserve"> </w:t>
             </w:r>
             <w:r>
               <w:rPr/>

</xml_diff>